<commit_message>
assignment 2 on his way
</commit_message>
<xml_diff>
--- a/Main/assignment/OS/HW2-16920041-MOULARD_TOM.docx
+++ b/Main/assignment/OS/HW2-16920041-MOULARD_TOM.docx
@@ -1601,6 +1601,1819 @@
       </w:pPr>
       <w:r>
         <w:rPr/>
+        <mc:AlternateContent>
+          <mc:Choice Requires="wps">
+            <w:drawing>
+              <wp:anchor behindDoc="0" distT="0" distB="0" distL="0" distR="0" simplePos="0" locked="0" layoutInCell="1" allowOverlap="1" relativeHeight="2">
+                <wp:simplePos x="0" y="0"/>
+                <wp:positionH relativeFrom="column">
+                  <wp:posOffset>1383665</wp:posOffset>
+                </wp:positionH>
+                <wp:positionV relativeFrom="paragraph">
+                  <wp:posOffset>-431800</wp:posOffset>
+                </wp:positionV>
+                <wp:extent cx="10160" cy="2186305"/>
+                <wp:effectExtent l="0" t="0" r="0" b="0"/>
+                <wp:wrapNone/>
+                <wp:docPr id="1" name="Shape1"/>
+                <a:graphic xmlns:a="http://schemas.openxmlformats.org/drawingml/2006/main">
+                  <a:graphicData uri="http://schemas.microsoft.com/office/word/2010/wordprocessingShape">
+                    <wps:wsp>
+                      <wps:cNvSpPr/>
+                      <wps:spPr>
+                        <a:xfrm flipH="1">
+                          <a:off x="0" y="0"/>
+                          <a:ext cx="9360" cy="2185560"/>
+                        </a:xfrm>
+                        <a:prstGeom prst="line">
+                          <a:avLst/>
+                        </a:prstGeom>
+                        <a:ln>
+                          <a:solidFill>
+                            <a:srgbClr val="3465a4"/>
+                          </a:solidFill>
+                        </a:ln>
+                      </wps:spPr>
+                      <wps:style>
+                        <a:lnRef idx="0"/>
+                        <a:fillRef idx="0"/>
+                        <a:effectRef idx="0"/>
+                        <a:fontRef idx="minor"/>
+                      </wps:style>
+                      <wps:bodyPr/>
+                    </wps:wsp>
+                  </a:graphicData>
+                </a:graphic>
+              </wp:anchor>
+            </w:drawing>
+          </mc:Choice>
+          <mc:Fallback>
+            <w:pict>
+              <v:line id="shape_0" from="23.3pt,51.25pt" to="24pt,223.3pt" ID="Shape1" stroked="t" style="position:absolute;flip:x">
+                <v:stroke color="#3465a4" joinstyle="round" endcap="flat"/>
+                <v:fill o:detectmouseclick="t" on="false"/>
+              </v:line>
+            </w:pict>
+          </mc:Fallback>
+        </mc:AlternateContent>
+      </w:r>
+    </w:p>
+    <w:p>
+      <w:pPr>
+        <w:pStyle w:val="Normal"/>
+        <w:rPr/>
+      </w:pPr>
+      <w:r>
+        <w:rPr/>
+      </w:r>
+    </w:p>
+    <w:p>
+      <w:pPr>
+        <w:pStyle w:val="Normal"/>
+        <w:rPr/>
+      </w:pPr>
+      <w:r>
+        <w:rPr/>
+        <w:t>Processes</w:t>
+      </w:r>
+    </w:p>
+    <w:p>
+      <w:pPr>
+        <w:pStyle w:val="Normal"/>
+        <w:rPr/>
+      </w:pPr>
+      <w:r>
+        <w:rPr/>
+        <mc:AlternateContent>
+          <mc:Choice Requires="wps">
+            <w:drawing>
+              <wp:anchor behindDoc="0" distT="0" distB="0" distL="0" distR="0" simplePos="0" locked="0" layoutInCell="1" allowOverlap="1" relativeHeight="17">
+                <wp:simplePos x="0" y="0"/>
+                <wp:positionH relativeFrom="column">
+                  <wp:posOffset>1535430</wp:posOffset>
+                </wp:positionH>
+                <wp:positionV relativeFrom="paragraph">
+                  <wp:posOffset>-934720</wp:posOffset>
+                </wp:positionV>
+                <wp:extent cx="635" cy="2023745"/>
+                <wp:effectExtent l="0" t="0" r="0" b="0"/>
+                <wp:wrapNone/>
+                <wp:docPr id="2" name="Shape1"/>
+                <a:graphic xmlns:a="http://schemas.openxmlformats.org/drawingml/2006/main">
+                  <a:graphicData uri="http://schemas.microsoft.com/office/word/2010/wordprocessingShape">
+                    <wps:wsp>
+                      <wps:cNvSpPr/>
+                      <wps:spPr>
+                        <a:xfrm>
+                          <a:off x="0" y="0"/>
+                          <a:ext cx="0" cy="2023200"/>
+                        </a:xfrm>
+                        <a:prstGeom prst="line">
+                          <a:avLst/>
+                        </a:prstGeom>
+                        <a:ln w="18360">
+                          <a:solidFill>
+                            <a:srgbClr val="000000"/>
+                          </a:solidFill>
+                          <a:custDash>
+                            <a:ds d="300000" sp="300000"/>
+                          </a:custDash>
+                          <a:round/>
+                        </a:ln>
+                      </wps:spPr>
+                      <wps:style>
+                        <a:lnRef idx="0"/>
+                        <a:fillRef idx="0"/>
+                        <a:effectRef idx="0"/>
+                        <a:fontRef idx="minor"/>
+                      </wps:style>
+                      <wps:bodyPr/>
+                    </wps:wsp>
+                  </a:graphicData>
+                </a:graphic>
+              </wp:anchor>
+            </w:drawing>
+          </mc:Choice>
+          <mc:Fallback>
+            <w:pict>
+              <v:line id="shape_0" from="41.25pt,6pt" to="41.25pt,165.25pt" ID="Shape1" style="position:absolute">
+                <v:stroke color="black" weight="18360" dashstyle="shortdot" joinstyle="round" endcap="flat"/>
+                <v:fill o:detectmouseclick="t" on="false"/>
+              </v:line>
+            </w:pict>
+          </mc:Fallback>
+        </mc:AlternateContent>
+        <mc:AlternateContent>
+          <mc:Choice Requires="wps">
+            <w:drawing>
+              <wp:anchor behindDoc="0" distT="0" distB="0" distL="0" distR="0" simplePos="0" locked="0" layoutInCell="1" allowOverlap="1" relativeHeight="18">
+                <wp:simplePos x="0" y="0"/>
+                <wp:positionH relativeFrom="column">
+                  <wp:posOffset>1895475</wp:posOffset>
+                </wp:positionH>
+                <wp:positionV relativeFrom="paragraph">
+                  <wp:posOffset>-934720</wp:posOffset>
+                </wp:positionV>
+                <wp:extent cx="635" cy="2023745"/>
+                <wp:effectExtent l="0" t="0" r="0" b="0"/>
+                <wp:wrapNone/>
+                <wp:docPr id="3" name="Shape1"/>
+                <a:graphic xmlns:a="http://schemas.openxmlformats.org/drawingml/2006/main">
+                  <a:graphicData uri="http://schemas.microsoft.com/office/word/2010/wordprocessingShape">
+                    <wps:wsp>
+                      <wps:cNvSpPr/>
+                      <wps:spPr>
+                        <a:xfrm>
+                          <a:off x="0" y="0"/>
+                          <a:ext cx="0" cy="2023200"/>
+                        </a:xfrm>
+                        <a:prstGeom prst="line">
+                          <a:avLst/>
+                        </a:prstGeom>
+                        <a:ln w="18360">
+                          <a:solidFill>
+                            <a:srgbClr val="000000"/>
+                          </a:solidFill>
+                          <a:custDash>
+                            <a:ds d="300000" sp="300000"/>
+                          </a:custDash>
+                          <a:round/>
+                        </a:ln>
+                      </wps:spPr>
+                      <wps:style>
+                        <a:lnRef idx="0"/>
+                        <a:fillRef idx="0"/>
+                        <a:effectRef idx="0"/>
+                        <a:fontRef idx="minor"/>
+                      </wps:style>
+                      <wps:bodyPr/>
+                    </wps:wsp>
+                  </a:graphicData>
+                </a:graphic>
+              </wp:anchor>
+            </w:drawing>
+          </mc:Choice>
+          <mc:Fallback>
+            <w:pict>
+              <v:line id="shape_0" from="69.6pt,6pt" to="69.6pt,165.25pt" ID="Shape1" style="position:absolute">
+                <v:stroke color="black" weight="18360" dashstyle="shortdot" joinstyle="round" endcap="flat"/>
+                <v:fill o:detectmouseclick="t" on="false"/>
+              </v:line>
+            </w:pict>
+          </mc:Fallback>
+        </mc:AlternateContent>
+        <mc:AlternateContent>
+          <mc:Choice Requires="wps">
+            <w:drawing>
+              <wp:anchor behindDoc="0" distT="0" distB="0" distL="0" distR="0" simplePos="0" locked="0" layoutInCell="1" allowOverlap="1" relativeHeight="19">
+                <wp:simplePos x="0" y="0"/>
+                <wp:positionH relativeFrom="column">
+                  <wp:posOffset>2255520</wp:posOffset>
+                </wp:positionH>
+                <wp:positionV relativeFrom="paragraph">
+                  <wp:posOffset>-934720</wp:posOffset>
+                </wp:positionV>
+                <wp:extent cx="635" cy="2023745"/>
+                <wp:effectExtent l="0" t="0" r="0" b="0"/>
+                <wp:wrapNone/>
+                <wp:docPr id="4" name="Shape1"/>
+                <a:graphic xmlns:a="http://schemas.openxmlformats.org/drawingml/2006/main">
+                  <a:graphicData uri="http://schemas.microsoft.com/office/word/2010/wordprocessingShape">
+                    <wps:wsp>
+                      <wps:cNvSpPr/>
+                      <wps:spPr>
+                        <a:xfrm>
+                          <a:off x="0" y="0"/>
+                          <a:ext cx="0" cy="2023200"/>
+                        </a:xfrm>
+                        <a:prstGeom prst="line">
+                          <a:avLst/>
+                        </a:prstGeom>
+                        <a:ln w="18360">
+                          <a:solidFill>
+                            <a:srgbClr val="000000"/>
+                          </a:solidFill>
+                          <a:custDash>
+                            <a:ds d="300000" sp="300000"/>
+                          </a:custDash>
+                          <a:round/>
+                        </a:ln>
+                      </wps:spPr>
+                      <wps:style>
+                        <a:lnRef idx="0"/>
+                        <a:fillRef idx="0"/>
+                        <a:effectRef idx="0"/>
+                        <a:fontRef idx="minor"/>
+                      </wps:style>
+                      <wps:bodyPr/>
+                    </wps:wsp>
+                  </a:graphicData>
+                </a:graphic>
+              </wp:anchor>
+            </w:drawing>
+          </mc:Choice>
+          <mc:Fallback>
+            <w:pict>
+              <v:line id="shape_0" from="97.95pt,6pt" to="97.95pt,165.25pt" ID="Shape1" style="position:absolute">
+                <v:stroke color="black" weight="18360" dashstyle="shortdot" joinstyle="round" endcap="flat"/>
+                <v:fill o:detectmouseclick="t" on="false"/>
+              </v:line>
+            </w:pict>
+          </mc:Fallback>
+        </mc:AlternateContent>
+        <mc:AlternateContent>
+          <mc:Choice Requires="wps">
+            <w:drawing>
+              <wp:anchor behindDoc="0" distT="0" distB="0" distL="0" distR="0" simplePos="0" locked="0" layoutInCell="1" allowOverlap="1" relativeHeight="20">
+                <wp:simplePos x="0" y="0"/>
+                <wp:positionH relativeFrom="column">
+                  <wp:posOffset>2615565</wp:posOffset>
+                </wp:positionH>
+                <wp:positionV relativeFrom="paragraph">
+                  <wp:posOffset>-934720</wp:posOffset>
+                </wp:positionV>
+                <wp:extent cx="635" cy="2023745"/>
+                <wp:effectExtent l="0" t="0" r="0" b="0"/>
+                <wp:wrapNone/>
+                <wp:docPr id="5" name="Shape1"/>
+                <a:graphic xmlns:a="http://schemas.openxmlformats.org/drawingml/2006/main">
+                  <a:graphicData uri="http://schemas.microsoft.com/office/word/2010/wordprocessingShape">
+                    <wps:wsp>
+                      <wps:cNvSpPr/>
+                      <wps:spPr>
+                        <a:xfrm>
+                          <a:off x="0" y="0"/>
+                          <a:ext cx="0" cy="2023200"/>
+                        </a:xfrm>
+                        <a:prstGeom prst="line">
+                          <a:avLst/>
+                        </a:prstGeom>
+                        <a:ln w="18360">
+                          <a:solidFill>
+                            <a:srgbClr val="000000"/>
+                          </a:solidFill>
+                          <a:custDash>
+                            <a:ds d="300000" sp="300000"/>
+                          </a:custDash>
+                          <a:round/>
+                        </a:ln>
+                      </wps:spPr>
+                      <wps:style>
+                        <a:lnRef idx="0"/>
+                        <a:fillRef idx="0"/>
+                        <a:effectRef idx="0"/>
+                        <a:fontRef idx="minor"/>
+                      </wps:style>
+                      <wps:bodyPr/>
+                    </wps:wsp>
+                  </a:graphicData>
+                </a:graphic>
+              </wp:anchor>
+            </w:drawing>
+          </mc:Choice>
+          <mc:Fallback>
+            <w:pict>
+              <v:line id="shape_0" from="126.3pt,6pt" to="126.3pt,165.25pt" ID="Shape1" style="position:absolute">
+                <v:stroke color="black" weight="18360" dashstyle="shortdot" joinstyle="round" endcap="flat"/>
+                <v:fill o:detectmouseclick="t" on="false"/>
+              </v:line>
+            </w:pict>
+          </mc:Fallback>
+        </mc:AlternateContent>
+        <mc:AlternateContent>
+          <mc:Choice Requires="wps">
+            <w:drawing>
+              <wp:anchor behindDoc="0" distT="0" distB="0" distL="0" distR="0" simplePos="0" locked="0" layoutInCell="1" allowOverlap="1" relativeHeight="21">
+                <wp:simplePos x="0" y="0"/>
+                <wp:positionH relativeFrom="column">
+                  <wp:posOffset>2975610</wp:posOffset>
+                </wp:positionH>
+                <wp:positionV relativeFrom="paragraph">
+                  <wp:posOffset>-934720</wp:posOffset>
+                </wp:positionV>
+                <wp:extent cx="635" cy="2023745"/>
+                <wp:effectExtent l="0" t="0" r="0" b="0"/>
+                <wp:wrapNone/>
+                <wp:docPr id="6" name="Shape1"/>
+                <a:graphic xmlns:a="http://schemas.openxmlformats.org/drawingml/2006/main">
+                  <a:graphicData uri="http://schemas.microsoft.com/office/word/2010/wordprocessingShape">
+                    <wps:wsp>
+                      <wps:cNvSpPr/>
+                      <wps:spPr>
+                        <a:xfrm>
+                          <a:off x="0" y="0"/>
+                          <a:ext cx="0" cy="2023200"/>
+                        </a:xfrm>
+                        <a:prstGeom prst="line">
+                          <a:avLst/>
+                        </a:prstGeom>
+                        <a:ln w="18360">
+                          <a:solidFill>
+                            <a:srgbClr val="000000"/>
+                          </a:solidFill>
+                          <a:custDash>
+                            <a:ds d="300000" sp="300000"/>
+                          </a:custDash>
+                          <a:round/>
+                        </a:ln>
+                      </wps:spPr>
+                      <wps:style>
+                        <a:lnRef idx="0"/>
+                        <a:fillRef idx="0"/>
+                        <a:effectRef idx="0"/>
+                        <a:fontRef idx="minor"/>
+                      </wps:style>
+                      <wps:bodyPr/>
+                    </wps:wsp>
+                  </a:graphicData>
+                </a:graphic>
+              </wp:anchor>
+            </w:drawing>
+          </mc:Choice>
+          <mc:Fallback>
+            <w:pict>
+              <v:line id="shape_0" from="154.65pt,6pt" to="154.65pt,165.25pt" ID="Shape1" style="position:absolute">
+                <v:stroke color="black" weight="18360" dashstyle="shortdot" joinstyle="round" endcap="flat"/>
+                <v:fill o:detectmouseclick="t" on="false"/>
+              </v:line>
+            </w:pict>
+          </mc:Fallback>
+        </mc:AlternateContent>
+        <mc:AlternateContent>
+          <mc:Choice Requires="wps">
+            <w:drawing>
+              <wp:anchor behindDoc="0" distT="0" distB="0" distL="0" distR="0" simplePos="0" locked="0" layoutInCell="1" allowOverlap="1" relativeHeight="22">
+                <wp:simplePos x="0" y="0"/>
+                <wp:positionH relativeFrom="column">
+                  <wp:posOffset>3335655</wp:posOffset>
+                </wp:positionH>
+                <wp:positionV relativeFrom="paragraph">
+                  <wp:posOffset>-934720</wp:posOffset>
+                </wp:positionV>
+                <wp:extent cx="635" cy="2023745"/>
+                <wp:effectExtent l="0" t="0" r="0" b="0"/>
+                <wp:wrapNone/>
+                <wp:docPr id="7" name="Shape1"/>
+                <a:graphic xmlns:a="http://schemas.openxmlformats.org/drawingml/2006/main">
+                  <a:graphicData uri="http://schemas.microsoft.com/office/word/2010/wordprocessingShape">
+                    <wps:wsp>
+                      <wps:cNvSpPr/>
+                      <wps:spPr>
+                        <a:xfrm>
+                          <a:off x="0" y="0"/>
+                          <a:ext cx="0" cy="2023200"/>
+                        </a:xfrm>
+                        <a:prstGeom prst="line">
+                          <a:avLst/>
+                        </a:prstGeom>
+                        <a:ln w="18360">
+                          <a:solidFill>
+                            <a:srgbClr val="000000"/>
+                          </a:solidFill>
+                          <a:custDash>
+                            <a:ds d="300000" sp="300000"/>
+                          </a:custDash>
+                          <a:round/>
+                        </a:ln>
+                      </wps:spPr>
+                      <wps:style>
+                        <a:lnRef idx="0"/>
+                        <a:fillRef idx="0"/>
+                        <a:effectRef idx="0"/>
+                        <a:fontRef idx="minor"/>
+                      </wps:style>
+                      <wps:bodyPr/>
+                    </wps:wsp>
+                  </a:graphicData>
+                </a:graphic>
+              </wp:anchor>
+            </w:drawing>
+          </mc:Choice>
+          <mc:Fallback>
+            <w:pict>
+              <v:line id="shape_0" from="183pt,6pt" to="183pt,165.25pt" ID="Shape1" style="position:absolute">
+                <v:stroke color="black" weight="18360" dashstyle="shortdot" joinstyle="round" endcap="flat"/>
+                <v:fill o:detectmouseclick="t" on="false"/>
+              </v:line>
+            </w:pict>
+          </mc:Fallback>
+        </mc:AlternateContent>
+        <mc:AlternateContent>
+          <mc:Choice Requires="wps">
+            <w:drawing>
+              <wp:anchor behindDoc="0" distT="0" distB="0" distL="0" distR="0" simplePos="0" locked="0" layoutInCell="1" allowOverlap="1" relativeHeight="23">
+                <wp:simplePos x="0" y="0"/>
+                <wp:positionH relativeFrom="column">
+                  <wp:posOffset>3695700</wp:posOffset>
+                </wp:positionH>
+                <wp:positionV relativeFrom="paragraph">
+                  <wp:posOffset>-934720</wp:posOffset>
+                </wp:positionV>
+                <wp:extent cx="635" cy="2023745"/>
+                <wp:effectExtent l="0" t="0" r="0" b="0"/>
+                <wp:wrapNone/>
+                <wp:docPr id="8" name="Shape1"/>
+                <a:graphic xmlns:a="http://schemas.openxmlformats.org/drawingml/2006/main">
+                  <a:graphicData uri="http://schemas.microsoft.com/office/word/2010/wordprocessingShape">
+                    <wps:wsp>
+                      <wps:cNvSpPr/>
+                      <wps:spPr>
+                        <a:xfrm>
+                          <a:off x="0" y="0"/>
+                          <a:ext cx="0" cy="2023200"/>
+                        </a:xfrm>
+                        <a:prstGeom prst="line">
+                          <a:avLst/>
+                        </a:prstGeom>
+                        <a:ln w="18360">
+                          <a:solidFill>
+                            <a:srgbClr val="000000"/>
+                          </a:solidFill>
+                          <a:custDash>
+                            <a:ds d="300000" sp="300000"/>
+                          </a:custDash>
+                          <a:round/>
+                        </a:ln>
+                      </wps:spPr>
+                      <wps:style>
+                        <a:lnRef idx="0"/>
+                        <a:fillRef idx="0"/>
+                        <a:effectRef idx="0"/>
+                        <a:fontRef idx="minor"/>
+                      </wps:style>
+                      <wps:bodyPr/>
+                    </wps:wsp>
+                  </a:graphicData>
+                </a:graphic>
+              </wp:anchor>
+            </w:drawing>
+          </mc:Choice>
+          <mc:Fallback>
+            <w:pict>
+              <v:line id="shape_0" from="211.35pt,6pt" to="211.35pt,165.25pt" ID="Shape1" style="position:absolute">
+                <v:stroke color="black" weight="18360" dashstyle="shortdot" joinstyle="round" endcap="flat"/>
+                <v:fill o:detectmouseclick="t" on="false"/>
+              </v:line>
+            </w:pict>
+          </mc:Fallback>
+        </mc:AlternateContent>
+        <mc:AlternateContent>
+          <mc:Choice Requires="wps">
+            <w:drawing>
+              <wp:anchor behindDoc="0" distT="0" distB="0" distL="0" distR="0" simplePos="0" locked="0" layoutInCell="1" allowOverlap="1" relativeHeight="24">
+                <wp:simplePos x="0" y="0"/>
+                <wp:positionH relativeFrom="column">
+                  <wp:posOffset>4055745</wp:posOffset>
+                </wp:positionH>
+                <wp:positionV relativeFrom="paragraph">
+                  <wp:posOffset>-934720</wp:posOffset>
+                </wp:positionV>
+                <wp:extent cx="635" cy="2023745"/>
+                <wp:effectExtent l="0" t="0" r="0" b="0"/>
+                <wp:wrapNone/>
+                <wp:docPr id="9" name="Shape1"/>
+                <a:graphic xmlns:a="http://schemas.openxmlformats.org/drawingml/2006/main">
+                  <a:graphicData uri="http://schemas.microsoft.com/office/word/2010/wordprocessingShape">
+                    <wps:wsp>
+                      <wps:cNvSpPr/>
+                      <wps:spPr>
+                        <a:xfrm>
+                          <a:off x="0" y="0"/>
+                          <a:ext cx="0" cy="2023200"/>
+                        </a:xfrm>
+                        <a:prstGeom prst="line">
+                          <a:avLst/>
+                        </a:prstGeom>
+                        <a:ln w="18360">
+                          <a:solidFill>
+                            <a:srgbClr val="000000"/>
+                          </a:solidFill>
+                          <a:custDash>
+                            <a:ds d="300000" sp="300000"/>
+                          </a:custDash>
+                          <a:round/>
+                        </a:ln>
+                      </wps:spPr>
+                      <wps:style>
+                        <a:lnRef idx="0"/>
+                        <a:fillRef idx="0"/>
+                        <a:effectRef idx="0"/>
+                        <a:fontRef idx="minor"/>
+                      </wps:style>
+                      <wps:bodyPr/>
+                    </wps:wsp>
+                  </a:graphicData>
+                </a:graphic>
+              </wp:anchor>
+            </w:drawing>
+          </mc:Choice>
+          <mc:Fallback>
+            <w:pict>
+              <v:line id="shape_0" from="239.7pt,6pt" to="239.7pt,165.25pt" ID="Shape1" style="position:absolute">
+                <v:stroke color="black" weight="18360" dashstyle="shortdot" joinstyle="round" endcap="flat"/>
+                <v:fill o:detectmouseclick="t" on="false"/>
+              </v:line>
+            </w:pict>
+          </mc:Fallback>
+        </mc:AlternateContent>
+        <mc:AlternateContent>
+          <mc:Choice Requires="wps">
+            <w:drawing>
+              <wp:anchor behindDoc="0" distT="0" distB="0" distL="0" distR="0" simplePos="0" locked="0" layoutInCell="1" allowOverlap="1" relativeHeight="25">
+                <wp:simplePos x="0" y="0"/>
+                <wp:positionH relativeFrom="column">
+                  <wp:posOffset>4415790</wp:posOffset>
+                </wp:positionH>
+                <wp:positionV relativeFrom="paragraph">
+                  <wp:posOffset>-934720</wp:posOffset>
+                </wp:positionV>
+                <wp:extent cx="635" cy="2023745"/>
+                <wp:effectExtent l="0" t="0" r="0" b="0"/>
+                <wp:wrapNone/>
+                <wp:docPr id="10" name="Shape1"/>
+                <a:graphic xmlns:a="http://schemas.openxmlformats.org/drawingml/2006/main">
+                  <a:graphicData uri="http://schemas.microsoft.com/office/word/2010/wordprocessingShape">
+                    <wps:wsp>
+                      <wps:cNvSpPr/>
+                      <wps:spPr>
+                        <a:xfrm>
+                          <a:off x="0" y="0"/>
+                          <a:ext cx="0" cy="2023200"/>
+                        </a:xfrm>
+                        <a:prstGeom prst="line">
+                          <a:avLst/>
+                        </a:prstGeom>
+                        <a:ln w="18360">
+                          <a:solidFill>
+                            <a:srgbClr val="000000"/>
+                          </a:solidFill>
+                          <a:custDash>
+                            <a:ds d="300000" sp="300000"/>
+                          </a:custDash>
+                          <a:round/>
+                        </a:ln>
+                      </wps:spPr>
+                      <wps:style>
+                        <a:lnRef idx="0"/>
+                        <a:fillRef idx="0"/>
+                        <a:effectRef idx="0"/>
+                        <a:fontRef idx="minor"/>
+                      </wps:style>
+                      <wps:bodyPr/>
+                    </wps:wsp>
+                  </a:graphicData>
+                </a:graphic>
+              </wp:anchor>
+            </w:drawing>
+          </mc:Choice>
+          <mc:Fallback>
+            <w:pict>
+              <v:line id="shape_0" from="268.05pt,6pt" to="268.05pt,165.25pt" ID="Shape1" style="position:absolute">
+                <v:stroke color="black" weight="18360" dashstyle="shortdot" joinstyle="round" endcap="flat"/>
+                <v:fill o:detectmouseclick="t" on="false"/>
+              </v:line>
+            </w:pict>
+          </mc:Fallback>
+        </mc:AlternateContent>
+      </w:r>
+    </w:p>
+    <w:p>
+      <w:pPr>
+        <w:pStyle w:val="Normal"/>
+        <w:rPr/>
+      </w:pPr>
+      <w:r>
+        <mc:AlternateContent>
+          <mc:Choice Requires="wps">
+            <w:drawing>
+              <wp:anchor behindDoc="0" distT="0" distB="0" distL="0" distR="0" simplePos="0" locked="0" layoutInCell="1" allowOverlap="1" relativeHeight="4">
+                <wp:simplePos x="0" y="0"/>
+                <wp:positionH relativeFrom="column">
+                  <wp:posOffset>1243965</wp:posOffset>
+                </wp:positionH>
+                <wp:positionV relativeFrom="paragraph">
+                  <wp:posOffset>8255</wp:posOffset>
+                </wp:positionV>
+                <wp:extent cx="360680" cy="164465"/>
+                <wp:effectExtent l="0" t="0" r="0" b="0"/>
+                <wp:wrapNone/>
+                <wp:docPr id="11" name="Shape3"/>
+                <a:graphic xmlns:a="http://schemas.openxmlformats.org/drawingml/2006/main">
+                  <a:graphicData uri="http://schemas.microsoft.com/office/word/2010/wordprocessingShape">
+                    <wps:wsp>
+                      <wps:cNvSpPr/>
+                      <wps:spPr>
+                        <a:xfrm>
+                          <a:off x="0" y="0"/>
+                          <a:ext cx="360000" cy="163800"/>
+                        </a:xfrm>
+                        <a:prstGeom prst="rect">
+                          <a:avLst/>
+                        </a:prstGeom>
+                        <a:solidFill>
+                          <a:srgbClr val="0000ff"/>
+                        </a:solidFill>
+                        <a:ln>
+                          <a:solidFill>
+                            <a:srgbClr val="3465a4"/>
+                          </a:solidFill>
+                        </a:ln>
+                      </wps:spPr>
+                      <wps:style>
+                        <a:lnRef idx="0"/>
+                        <a:fillRef idx="0"/>
+                        <a:effectRef idx="0"/>
+                        <a:fontRef idx="minor"/>
+                      </wps:style>
+                      <wps:bodyPr/>
+                    </wps:wsp>
+                  </a:graphicData>
+                </a:graphic>
+              </wp:anchor>
+            </w:drawing>
+          </mc:Choice>
+          <mc:Fallback>
+            <w:pict>
+              <v:rect id="shape_0" ID="Shape3" fillcolor="blue" stroked="t" style="position:absolute;margin-left:97.95pt;margin-top:0.65pt;width:28.3pt;height:12.85pt">
+                <w10:wrap type="none"/>
+                <v:fill o:detectmouseclick="t" color2="yellow"/>
+                <v:stroke color="#3465a4" joinstyle="round" endcap="flat"/>
+              </v:rect>
+            </w:pict>
+          </mc:Fallback>
+        </mc:AlternateContent>
+        <mc:AlternateContent>
+          <mc:Choice Requires="wps">
+            <w:drawing>
+              <wp:anchor behindDoc="0" distT="0" distB="0" distL="0" distR="0" simplePos="0" locked="0" layoutInCell="1" allowOverlap="1" relativeHeight="9">
+                <wp:simplePos x="0" y="0"/>
+                <wp:positionH relativeFrom="column">
+                  <wp:posOffset>528320</wp:posOffset>
+                </wp:positionH>
+                <wp:positionV relativeFrom="paragraph">
+                  <wp:posOffset>8255</wp:posOffset>
+                </wp:positionV>
+                <wp:extent cx="716280" cy="164465"/>
+                <wp:effectExtent l="0" t="0" r="0" b="0"/>
+                <wp:wrapNone/>
+                <wp:docPr id="12" name="Shape3"/>
+                <a:graphic xmlns:a="http://schemas.openxmlformats.org/drawingml/2006/main">
+                  <a:graphicData uri="http://schemas.microsoft.com/office/word/2010/wordprocessingShape">
+                    <wps:wsp>
+                      <wps:cNvSpPr/>
+                      <wps:spPr>
+                        <a:xfrm>
+                          <a:off x="0" y="0"/>
+                          <a:ext cx="715680" cy="163800"/>
+                        </a:xfrm>
+                        <a:prstGeom prst="rect">
+                          <a:avLst/>
+                        </a:prstGeom>
+                        <a:solidFill>
+                          <a:srgbClr val="00ff66"/>
+                        </a:solidFill>
+                        <a:ln>
+                          <a:solidFill>
+                            <a:srgbClr val="3465a4"/>
+                          </a:solidFill>
+                        </a:ln>
+                      </wps:spPr>
+                      <wps:style>
+                        <a:lnRef idx="0"/>
+                        <a:fillRef idx="0"/>
+                        <a:effectRef idx="0"/>
+                        <a:fontRef idx="minor"/>
+                      </wps:style>
+                      <wps:bodyPr/>
+                    </wps:wsp>
+                  </a:graphicData>
+                </a:graphic>
+              </wp:anchor>
+            </w:drawing>
+          </mc:Choice>
+          <mc:Fallback>
+            <w:pict>
+              <v:rect id="shape_0" ID="Shape3" fillcolor="#00ff66" stroked="t" style="position:absolute;margin-left:41.6pt;margin-top:0.65pt;width:56.3pt;height:12.85pt">
+                <w10:wrap type="none"/>
+                <v:fill o:detectmouseclick="t" color2="#ff0099"/>
+                <v:stroke color="#3465a4" joinstyle="round" endcap="flat"/>
+              </v:rect>
+            </w:pict>
+          </mc:Fallback>
+        </mc:AlternateContent>
+        <mc:AlternateContent>
+          <mc:Choice Requires="wps">
+            <w:drawing>
+              <wp:anchor behindDoc="0" distT="0" distB="0" distL="0" distR="0" simplePos="0" locked="0" layoutInCell="1" allowOverlap="1" relativeHeight="10">
+                <wp:simplePos x="0" y="0"/>
+                <wp:positionH relativeFrom="column">
+                  <wp:posOffset>1604010</wp:posOffset>
+                </wp:positionH>
+                <wp:positionV relativeFrom="paragraph">
+                  <wp:posOffset>8255</wp:posOffset>
+                </wp:positionV>
+                <wp:extent cx="1094105" cy="164465"/>
+                <wp:effectExtent l="0" t="0" r="0" b="0"/>
+                <wp:wrapNone/>
+                <wp:docPr id="13" name="Shape3"/>
+                <a:graphic xmlns:a="http://schemas.openxmlformats.org/drawingml/2006/main">
+                  <a:graphicData uri="http://schemas.microsoft.com/office/word/2010/wordprocessingShape">
+                    <wps:wsp>
+                      <wps:cNvSpPr/>
+                      <wps:spPr>
+                        <a:xfrm>
+                          <a:off x="0" y="0"/>
+                          <a:ext cx="1093320" cy="163800"/>
+                        </a:xfrm>
+                        <a:prstGeom prst="rect">
+                          <a:avLst/>
+                        </a:prstGeom>
+                        <a:solidFill>
+                          <a:srgbClr val="ff0000"/>
+                        </a:solidFill>
+                        <a:ln>
+                          <a:solidFill>
+                            <a:srgbClr val="3465a4"/>
+                          </a:solidFill>
+                        </a:ln>
+                      </wps:spPr>
+                      <wps:style>
+                        <a:lnRef idx="0"/>
+                        <a:fillRef idx="0"/>
+                        <a:effectRef idx="0"/>
+                        <a:fontRef idx="minor"/>
+                      </wps:style>
+                      <wps:bodyPr/>
+                    </wps:wsp>
+                  </a:graphicData>
+                </a:graphic>
+              </wp:anchor>
+            </w:drawing>
+          </mc:Choice>
+          <mc:Fallback>
+            <w:pict>
+              <v:rect id="shape_0" ID="Shape3" fillcolor="red" stroked="t" style="position:absolute;margin-left:126.3pt;margin-top:0.65pt;width:86.05pt;height:12.85pt">
+                <w10:wrap type="none"/>
+                <v:fill o:detectmouseclick="t" color2="aqua"/>
+                <v:stroke color="#3465a4" joinstyle="round" endcap="flat"/>
+              </v:rect>
+            </w:pict>
+          </mc:Fallback>
+        </mc:AlternateContent>
+        <mc:AlternateContent>
+          <mc:Choice Requires="wps">
+            <w:drawing>
+              <wp:anchor behindDoc="0" distT="0" distB="0" distL="0" distR="0" simplePos="0" locked="0" layoutInCell="1" allowOverlap="1" relativeHeight="11">
+                <wp:simplePos x="0" y="0"/>
+                <wp:positionH relativeFrom="column">
+                  <wp:posOffset>2697480</wp:posOffset>
+                </wp:positionH>
+                <wp:positionV relativeFrom="paragraph">
+                  <wp:posOffset>8255</wp:posOffset>
+                </wp:positionV>
+                <wp:extent cx="344805" cy="164465"/>
+                <wp:effectExtent l="0" t="0" r="0" b="0"/>
+                <wp:wrapNone/>
+                <wp:docPr id="14" name="Shape3"/>
+                <a:graphic xmlns:a="http://schemas.openxmlformats.org/drawingml/2006/main">
+                  <a:graphicData uri="http://schemas.microsoft.com/office/word/2010/wordprocessingShape">
+                    <wps:wsp>
+                      <wps:cNvSpPr/>
+                      <wps:spPr>
+                        <a:xfrm>
+                          <a:off x="0" y="0"/>
+                          <a:ext cx="344160" cy="163800"/>
+                        </a:xfrm>
+                        <a:prstGeom prst="rect">
+                          <a:avLst/>
+                        </a:prstGeom>
+                        <a:solidFill>
+                          <a:srgbClr val="0000ff"/>
+                        </a:solidFill>
+                        <a:ln>
+                          <a:solidFill>
+                            <a:srgbClr val="3465a4"/>
+                          </a:solidFill>
+                        </a:ln>
+                      </wps:spPr>
+                      <wps:style>
+                        <a:lnRef idx="0"/>
+                        <a:fillRef idx="0"/>
+                        <a:effectRef idx="0"/>
+                        <a:fontRef idx="minor"/>
+                      </wps:style>
+                      <wps:bodyPr/>
+                    </wps:wsp>
+                  </a:graphicData>
+                </a:graphic>
+              </wp:anchor>
+            </w:drawing>
+          </mc:Choice>
+          <mc:Fallback>
+            <w:pict>
+              <v:rect id="shape_0" ID="Shape3" fillcolor="blue" stroked="t" style="position:absolute;margin-left:212.4pt;margin-top:0.65pt;width:27.05pt;height:12.85pt">
+                <w10:wrap type="none"/>
+                <v:fill o:detectmouseclick="t" color2="yellow"/>
+                <v:stroke color="#3465a4" joinstyle="round" endcap="flat"/>
+              </v:rect>
+            </w:pict>
+          </mc:Fallback>
+        </mc:AlternateContent>
+      </w:r>
+      <w:r>
+        <w:rPr/>
+        <w:t>J1</w:t>
+      </w:r>
+    </w:p>
+    <w:p>
+      <w:pPr>
+        <w:pStyle w:val="Normal"/>
+        <w:rPr/>
+      </w:pPr>
+      <w:r>
+        <w:rPr/>
+      </w:r>
+    </w:p>
+    <w:p>
+      <w:pPr>
+        <w:pStyle w:val="Normal"/>
+        <w:rPr/>
+      </w:pPr>
+      <w:r>
+        <w:rPr/>
+      </w:r>
+    </w:p>
+    <w:p>
+      <w:pPr>
+        <w:pStyle w:val="Normal"/>
+        <w:rPr/>
+      </w:pPr>
+      <w:r>
+        <mc:AlternateContent>
+          <mc:Choice Requires="wps">
+            <w:drawing>
+              <wp:anchor behindDoc="0" distT="0" distB="0" distL="0" distR="0" simplePos="0" locked="0" layoutInCell="1" allowOverlap="1" relativeHeight="5">
+                <wp:simplePos x="0" y="0"/>
+                <wp:positionH relativeFrom="column">
+                  <wp:posOffset>528320</wp:posOffset>
+                </wp:positionH>
+                <wp:positionV relativeFrom="paragraph">
+                  <wp:posOffset>133985</wp:posOffset>
+                </wp:positionV>
+                <wp:extent cx="356235" cy="164465"/>
+                <wp:effectExtent l="0" t="0" r="0" b="0"/>
+                <wp:wrapNone/>
+                <wp:docPr id="15" name="Shape3"/>
+                <a:graphic xmlns:a="http://schemas.openxmlformats.org/drawingml/2006/main">
+                  <a:graphicData uri="http://schemas.microsoft.com/office/word/2010/wordprocessingShape">
+                    <wps:wsp>
+                      <wps:cNvSpPr/>
+                      <wps:spPr>
+                        <a:xfrm>
+                          <a:off x="0" y="0"/>
+                          <a:ext cx="355680" cy="163800"/>
+                        </a:xfrm>
+                        <a:prstGeom prst="rect">
+                          <a:avLst/>
+                        </a:prstGeom>
+                        <a:solidFill>
+                          <a:srgbClr val="ff0000"/>
+                        </a:solidFill>
+                        <a:ln>
+                          <a:solidFill>
+                            <a:srgbClr val="3465a4"/>
+                          </a:solidFill>
+                        </a:ln>
+                      </wps:spPr>
+                      <wps:style>
+                        <a:lnRef idx="0"/>
+                        <a:fillRef idx="0"/>
+                        <a:effectRef idx="0"/>
+                        <a:fontRef idx="minor"/>
+                      </wps:style>
+                      <wps:bodyPr/>
+                    </wps:wsp>
+                  </a:graphicData>
+                </a:graphic>
+              </wp:anchor>
+            </w:drawing>
+          </mc:Choice>
+          <mc:Fallback>
+            <w:pict>
+              <v:rect id="shape_0" ID="Shape3" fillcolor="red" stroked="t" style="position:absolute;margin-left:41.6pt;margin-top:10.55pt;width:27.95pt;height:12.85pt">
+                <w10:wrap type="none"/>
+                <v:fill o:detectmouseclick="t" color2="aqua"/>
+                <v:stroke color="#3465a4" joinstyle="round" endcap="flat"/>
+              </v:rect>
+            </w:pict>
+          </mc:Fallback>
+        </mc:AlternateContent>
+        <mc:AlternateContent>
+          <mc:Choice Requires="wps">
+            <w:drawing>
+              <wp:anchor behindDoc="0" distT="0" distB="0" distL="0" distR="0" simplePos="0" locked="0" layoutInCell="1" allowOverlap="1" relativeHeight="12">
+                <wp:simplePos x="0" y="0"/>
+                <wp:positionH relativeFrom="column">
+                  <wp:posOffset>883920</wp:posOffset>
+                </wp:positionH>
+                <wp:positionV relativeFrom="paragraph">
+                  <wp:posOffset>133985</wp:posOffset>
+                </wp:positionV>
+                <wp:extent cx="396240" cy="164465"/>
+                <wp:effectExtent l="0" t="0" r="0" b="0"/>
+                <wp:wrapNone/>
+                <wp:docPr id="16" name="Shape3"/>
+                <a:graphic xmlns:a="http://schemas.openxmlformats.org/drawingml/2006/main">
+                  <a:graphicData uri="http://schemas.microsoft.com/office/word/2010/wordprocessingShape">
+                    <wps:wsp>
+                      <wps:cNvSpPr/>
+                      <wps:spPr>
+                        <a:xfrm>
+                          <a:off x="0" y="0"/>
+                          <a:ext cx="395640" cy="163800"/>
+                        </a:xfrm>
+                        <a:prstGeom prst="rect">
+                          <a:avLst/>
+                        </a:prstGeom>
+                        <a:solidFill>
+                          <a:srgbClr val="0000ff"/>
+                        </a:solidFill>
+                        <a:ln>
+                          <a:solidFill>
+                            <a:srgbClr val="3465a4"/>
+                          </a:solidFill>
+                        </a:ln>
+                      </wps:spPr>
+                      <wps:style>
+                        <a:lnRef idx="0"/>
+                        <a:fillRef idx="0"/>
+                        <a:effectRef idx="0"/>
+                        <a:fontRef idx="minor"/>
+                      </wps:style>
+                      <wps:bodyPr/>
+                    </wps:wsp>
+                  </a:graphicData>
+                </a:graphic>
+              </wp:anchor>
+            </w:drawing>
+          </mc:Choice>
+          <mc:Fallback>
+            <w:pict>
+              <v:rect id="shape_0" ID="Shape3" fillcolor="blue" stroked="t" style="position:absolute;margin-left:69.6pt;margin-top:10.55pt;width:31.1pt;height:12.85pt">
+                <w10:wrap type="none"/>
+                <v:fill o:detectmouseclick="t" color2="yellow"/>
+                <v:stroke color="#3465a4" joinstyle="round" endcap="flat"/>
+              </v:rect>
+            </w:pict>
+          </mc:Fallback>
+        </mc:AlternateContent>
+        <mc:AlternateContent>
+          <mc:Choice Requires="wps">
+            <w:drawing>
+              <wp:anchor behindDoc="0" distT="0" distB="0" distL="0" distR="0" simplePos="0" locked="0" layoutInCell="1" allowOverlap="1" relativeHeight="13">
+                <wp:simplePos x="0" y="0"/>
+                <wp:positionH relativeFrom="column">
+                  <wp:posOffset>1964055</wp:posOffset>
+                </wp:positionH>
+                <wp:positionV relativeFrom="paragraph">
+                  <wp:posOffset>133985</wp:posOffset>
+                </wp:positionV>
+                <wp:extent cx="1440815" cy="164465"/>
+                <wp:effectExtent l="0" t="0" r="0" b="0"/>
+                <wp:wrapNone/>
+                <wp:docPr id="17" name="Shape3"/>
+                <a:graphic xmlns:a="http://schemas.openxmlformats.org/drawingml/2006/main">
+                  <a:graphicData uri="http://schemas.microsoft.com/office/word/2010/wordprocessingShape">
+                    <wps:wsp>
+                      <wps:cNvSpPr/>
+                      <wps:spPr>
+                        <a:xfrm>
+                          <a:off x="0" y="0"/>
+                          <a:ext cx="1440360" cy="163800"/>
+                        </a:xfrm>
+                        <a:prstGeom prst="rect">
+                          <a:avLst/>
+                        </a:prstGeom>
+                        <a:solidFill>
+                          <a:srgbClr val="66ff66"/>
+                        </a:solidFill>
+                        <a:ln>
+                          <a:solidFill>
+                            <a:srgbClr val="3465a4"/>
+                          </a:solidFill>
+                        </a:ln>
+                      </wps:spPr>
+                      <wps:style>
+                        <a:lnRef idx="0"/>
+                        <a:fillRef idx="0"/>
+                        <a:effectRef idx="0"/>
+                        <a:fontRef idx="minor"/>
+                      </wps:style>
+                      <wps:bodyPr/>
+                    </wps:wsp>
+                  </a:graphicData>
+                </a:graphic>
+              </wp:anchor>
+            </w:drawing>
+          </mc:Choice>
+          <mc:Fallback>
+            <w:pict>
+              <v:rect id="shape_0" ID="Shape3" fillcolor="#66ff66" stroked="t" style="position:absolute;margin-left:154.65pt;margin-top:10.55pt;width:113.35pt;height:12.85pt">
+                <w10:wrap type="none"/>
+                <v:fill o:detectmouseclick="t" color2="#990099"/>
+                <v:stroke color="#3465a4" joinstyle="round" endcap="flat"/>
+              </v:rect>
+            </w:pict>
+          </mc:Fallback>
+        </mc:AlternateContent>
+        <mc:AlternateContent>
+          <mc:Choice Requires="wps">
+            <w:drawing>
+              <wp:anchor behindDoc="0" distT="0" distB="0" distL="0" distR="0" simplePos="0" locked="0" layoutInCell="1" allowOverlap="1" relativeHeight="14">
+                <wp:simplePos x="0" y="0"/>
+                <wp:positionH relativeFrom="column">
+                  <wp:posOffset>1604010</wp:posOffset>
+                </wp:positionH>
+                <wp:positionV relativeFrom="paragraph">
+                  <wp:posOffset>133985</wp:posOffset>
+                </wp:positionV>
+                <wp:extent cx="360680" cy="164465"/>
+                <wp:effectExtent l="0" t="0" r="0" b="0"/>
+                <wp:wrapNone/>
+                <wp:docPr id="18" name="Shape3"/>
+                <a:graphic xmlns:a="http://schemas.openxmlformats.org/drawingml/2006/main">
+                  <a:graphicData uri="http://schemas.microsoft.com/office/word/2010/wordprocessingShape">
+                    <wps:wsp>
+                      <wps:cNvSpPr/>
+                      <wps:spPr>
+                        <a:xfrm>
+                          <a:off x="0" y="0"/>
+                          <a:ext cx="360000" cy="163800"/>
+                        </a:xfrm>
+                        <a:prstGeom prst="rect">
+                          <a:avLst/>
+                        </a:prstGeom>
+                        <a:solidFill>
+                          <a:srgbClr val="0000ff"/>
+                        </a:solidFill>
+                        <a:ln>
+                          <a:solidFill>
+                            <a:srgbClr val="3465a4"/>
+                          </a:solidFill>
+                        </a:ln>
+                      </wps:spPr>
+                      <wps:style>
+                        <a:lnRef idx="0"/>
+                        <a:fillRef idx="0"/>
+                        <a:effectRef idx="0"/>
+                        <a:fontRef idx="minor"/>
+                      </wps:style>
+                      <wps:bodyPr/>
+                    </wps:wsp>
+                  </a:graphicData>
+                </a:graphic>
+              </wp:anchor>
+            </w:drawing>
+          </mc:Choice>
+          <mc:Fallback>
+            <w:pict>
+              <v:rect id="shape_0" ID="Shape3" fillcolor="blue" stroked="t" style="position:absolute;margin-left:126.3pt;margin-top:10.55pt;width:28.3pt;height:12.85pt">
+                <w10:wrap type="none"/>
+                <v:fill o:detectmouseclick="t" color2="yellow"/>
+                <v:stroke color="#3465a4" joinstyle="round" endcap="flat"/>
+              </v:rect>
+            </w:pict>
+          </mc:Fallback>
+        </mc:AlternateContent>
+        <mc:AlternateContent>
+          <mc:Choice Requires="wps">
+            <w:drawing>
+              <wp:anchor behindDoc="0" distT="0" distB="0" distL="0" distR="0" simplePos="0" locked="0" layoutInCell="1" allowOverlap="1" relativeHeight="15">
+                <wp:simplePos x="0" y="0"/>
+                <wp:positionH relativeFrom="column">
+                  <wp:posOffset>1252855</wp:posOffset>
+                </wp:positionH>
+                <wp:positionV relativeFrom="paragraph">
+                  <wp:posOffset>133985</wp:posOffset>
+                </wp:positionV>
+                <wp:extent cx="351790" cy="164465"/>
+                <wp:effectExtent l="0" t="0" r="0" b="0"/>
+                <wp:wrapNone/>
+                <wp:docPr id="19" name="Shape3"/>
+                <a:graphic xmlns:a="http://schemas.openxmlformats.org/drawingml/2006/main">
+                  <a:graphicData uri="http://schemas.microsoft.com/office/word/2010/wordprocessingShape">
+                    <wps:wsp>
+                      <wps:cNvSpPr/>
+                      <wps:spPr>
+                        <a:xfrm>
+                          <a:off x="0" y="0"/>
+                          <a:ext cx="351000" cy="163800"/>
+                        </a:xfrm>
+                        <a:prstGeom prst="rect">
+                          <a:avLst/>
+                        </a:prstGeom>
+                        <a:solidFill>
+                          <a:srgbClr val="b2b2b2"/>
+                        </a:solidFill>
+                        <a:ln>
+                          <a:solidFill>
+                            <a:srgbClr val="3465a4"/>
+                          </a:solidFill>
+                        </a:ln>
+                      </wps:spPr>
+                      <wps:style>
+                        <a:lnRef idx="0"/>
+                        <a:fillRef idx="0"/>
+                        <a:effectRef idx="0"/>
+                        <a:fontRef idx="minor"/>
+                      </wps:style>
+                      <wps:bodyPr/>
+                    </wps:wsp>
+                  </a:graphicData>
+                </a:graphic>
+              </wp:anchor>
+            </w:drawing>
+          </mc:Choice>
+          <mc:Fallback>
+            <w:pict>
+              <v:rect id="shape_0" ID="Shape3" fillcolor="#b2b2b2" stroked="t" style="position:absolute;margin-left:98.65pt;margin-top:10.55pt;width:27.6pt;height:12.85pt">
+                <w10:wrap type="none"/>
+                <v:fill o:detectmouseclick="t" color2="#4d4d4d"/>
+                <v:stroke color="#3465a4" joinstyle="round" endcap="flat"/>
+              </v:rect>
+            </w:pict>
+          </mc:Fallback>
+        </mc:AlternateContent>
+      </w:r>
+      <w:r>
+        <w:rPr/>
+        <w:t>J2</w:t>
+      </w:r>
+    </w:p>
+    <w:p>
+      <w:pPr>
+        <w:pStyle w:val="Normal"/>
+        <w:rPr/>
+      </w:pPr>
+      <w:r>
+        <w:rPr/>
+      </w:r>
+    </w:p>
+    <w:p>
+      <w:pPr>
+        <w:pStyle w:val="Normal"/>
+        <w:rPr/>
+      </w:pPr>
+      <w:r>
+        <w:rPr/>
+      </w:r>
+    </w:p>
+    <w:p>
+      <w:pPr>
+        <w:pStyle w:val="Normal"/>
+        <w:rPr/>
+      </w:pPr>
+      <w:r>
+        <w:rPr/>
+      </w:r>
+    </w:p>
+    <w:p>
+      <w:pPr>
+        <w:pStyle w:val="Normal"/>
+        <w:rPr/>
+      </w:pPr>
+      <w:r>
+        <mc:AlternateContent>
+          <mc:Choice Requires="wps">
+            <w:drawing>
+              <wp:anchor behindDoc="0" distT="0" distB="0" distL="0" distR="0" simplePos="0" locked="0" layoutInCell="1" allowOverlap="1" relativeHeight="26">
+                <wp:simplePos x="0" y="0"/>
+                <wp:positionH relativeFrom="column">
+                  <wp:posOffset>1964055</wp:posOffset>
+                </wp:positionH>
+                <wp:positionV relativeFrom="paragraph">
+                  <wp:posOffset>61595</wp:posOffset>
+                </wp:positionV>
+                <wp:extent cx="720725" cy="164465"/>
+                <wp:effectExtent l="0" t="0" r="0" b="0"/>
+                <wp:wrapNone/>
+                <wp:docPr id="20" name="Shape3"/>
+                <a:graphic xmlns:a="http://schemas.openxmlformats.org/drawingml/2006/main">
+                  <a:graphicData uri="http://schemas.microsoft.com/office/word/2010/wordprocessingShape">
+                    <wps:wsp>
+                      <wps:cNvSpPr/>
+                      <wps:spPr>
+                        <a:xfrm>
+                          <a:off x="0" y="0"/>
+                          <a:ext cx="720000" cy="163800"/>
+                        </a:xfrm>
+                        <a:prstGeom prst="rect">
+                          <a:avLst/>
+                        </a:prstGeom>
+                        <a:solidFill>
+                          <a:srgbClr val="0000ff"/>
+                        </a:solidFill>
+                        <a:ln>
+                          <a:solidFill>
+                            <a:srgbClr val="3465a4"/>
+                          </a:solidFill>
+                        </a:ln>
+                      </wps:spPr>
+                      <wps:style>
+                        <a:lnRef idx="0"/>
+                        <a:fillRef idx="0"/>
+                        <a:effectRef idx="0"/>
+                        <a:fontRef idx="minor"/>
+                      </wps:style>
+                      <wps:bodyPr/>
+                    </wps:wsp>
+                  </a:graphicData>
+                </a:graphic>
+              </wp:anchor>
+            </w:drawing>
+          </mc:Choice>
+          <mc:Fallback>
+            <w:pict>
+              <v:rect id="shape_0" ID="Shape3" fillcolor="blue" stroked="t" style="position:absolute;margin-left:154.65pt;margin-top:4.85pt;width:56.65pt;height:12.85pt">
+                <w10:wrap type="none"/>
+                <v:fill o:detectmouseclick="t" color2="yellow"/>
+                <v:stroke color="#3465a4" joinstyle="round" endcap="flat"/>
+              </v:rect>
+            </w:pict>
+          </mc:Fallback>
+        </mc:AlternateContent>
+        <mc:AlternateContent>
+          <mc:Choice Requires="wps">
+            <w:drawing>
+              <wp:anchor behindDoc="0" distT="0" distB="0" distL="0" distR="0" simplePos="0" locked="0" layoutInCell="1" allowOverlap="1" relativeHeight="27">
+                <wp:simplePos x="0" y="0"/>
+                <wp:positionH relativeFrom="column">
+                  <wp:posOffset>523875</wp:posOffset>
+                </wp:positionH>
+                <wp:positionV relativeFrom="paragraph">
+                  <wp:posOffset>61595</wp:posOffset>
+                </wp:positionV>
+                <wp:extent cx="359410" cy="164465"/>
+                <wp:effectExtent l="0" t="0" r="0" b="0"/>
+                <wp:wrapNone/>
+                <wp:docPr id="21" name="Shape3"/>
+                <a:graphic xmlns:a="http://schemas.openxmlformats.org/drawingml/2006/main">
+                  <a:graphicData uri="http://schemas.microsoft.com/office/word/2010/wordprocessingShape">
+                    <wps:wsp>
+                      <wps:cNvSpPr/>
+                      <wps:spPr>
+                        <a:xfrm>
+                          <a:off x="0" y="0"/>
+                          <a:ext cx="358920" cy="163800"/>
+                        </a:xfrm>
+                        <a:prstGeom prst="rect">
+                          <a:avLst/>
+                        </a:prstGeom>
+                        <a:solidFill>
+                          <a:srgbClr val="0000ff"/>
+                        </a:solidFill>
+                        <a:ln>
+                          <a:solidFill>
+                            <a:srgbClr val="3465a4"/>
+                          </a:solidFill>
+                        </a:ln>
+                      </wps:spPr>
+                      <wps:style>
+                        <a:lnRef idx="0"/>
+                        <a:fillRef idx="0"/>
+                        <a:effectRef idx="0"/>
+                        <a:fontRef idx="minor"/>
+                      </wps:style>
+                      <wps:bodyPr/>
+                    </wps:wsp>
+                  </a:graphicData>
+                </a:graphic>
+              </wp:anchor>
+            </w:drawing>
+          </mc:Choice>
+          <mc:Fallback>
+            <w:pict>
+              <v:rect id="shape_0" ID="Shape3" fillcolor="blue" stroked="t" style="position:absolute;margin-left:41.25pt;margin-top:4.85pt;width:28.2pt;height:12.85pt">
+                <w10:wrap type="none"/>
+                <v:fill o:detectmouseclick="t" color2="yellow"/>
+                <v:stroke color="#3465a4" joinstyle="round" endcap="flat"/>
+              </v:rect>
+            </w:pict>
+          </mc:Fallback>
+        </mc:AlternateContent>
+        <mc:AlternateContent>
+          <mc:Choice Requires="wps">
+            <w:drawing>
+              <wp:anchor behindDoc="0" distT="0" distB="0" distL="0" distR="0" simplePos="0" locked="0" layoutInCell="1" allowOverlap="1" relativeHeight="28">
+                <wp:simplePos x="0" y="0"/>
+                <wp:positionH relativeFrom="column">
+                  <wp:posOffset>2684145</wp:posOffset>
+                </wp:positionH>
+                <wp:positionV relativeFrom="paragraph">
+                  <wp:posOffset>61595</wp:posOffset>
+                </wp:positionV>
+                <wp:extent cx="720725" cy="164465"/>
+                <wp:effectExtent l="0" t="0" r="0" b="0"/>
+                <wp:wrapNone/>
+                <wp:docPr id="22" name="Shape3"/>
+                <a:graphic xmlns:a="http://schemas.openxmlformats.org/drawingml/2006/main">
+                  <a:graphicData uri="http://schemas.microsoft.com/office/word/2010/wordprocessingShape">
+                    <wps:wsp>
+                      <wps:cNvSpPr/>
+                      <wps:spPr>
+                        <a:xfrm>
+                          <a:off x="0" y="0"/>
+                          <a:ext cx="720000" cy="163800"/>
+                        </a:xfrm>
+                        <a:prstGeom prst="rect">
+                          <a:avLst/>
+                        </a:prstGeom>
+                        <a:solidFill>
+                          <a:srgbClr val="ff0000"/>
+                        </a:solidFill>
+                        <a:ln>
+                          <a:solidFill>
+                            <a:srgbClr val="3465a4"/>
+                          </a:solidFill>
+                        </a:ln>
+                      </wps:spPr>
+                      <wps:style>
+                        <a:lnRef idx="0"/>
+                        <a:fillRef idx="0"/>
+                        <a:effectRef idx="0"/>
+                        <a:fontRef idx="minor"/>
+                      </wps:style>
+                      <wps:bodyPr/>
+                    </wps:wsp>
+                  </a:graphicData>
+                </a:graphic>
+              </wp:anchor>
+            </w:drawing>
+          </mc:Choice>
+          <mc:Fallback>
+            <w:pict>
+              <v:rect id="shape_0" ID="Shape3" fillcolor="red" stroked="t" style="position:absolute;margin-left:211.35pt;margin-top:4.85pt;width:56.65pt;height:12.85pt">
+                <w10:wrap type="none"/>
+                <v:fill o:detectmouseclick="t" color2="aqua"/>
+                <v:stroke color="#3465a4" joinstyle="round" endcap="flat"/>
+              </v:rect>
+            </w:pict>
+          </mc:Fallback>
+        </mc:AlternateContent>
+      </w:r>
+      <w:r>
+        <w:rPr/>
+        <w:t>J3</w:t>
+      </w:r>
+    </w:p>
+    <w:p>
+      <w:pPr>
+        <w:pStyle w:val="Normal"/>
+        <w:rPr/>
+      </w:pPr>
+      <w:r>
+        <w:rPr/>
+      </w:r>
+    </w:p>
+    <w:p>
+      <w:pPr>
+        <w:pStyle w:val="Normal"/>
+        <w:rPr/>
+      </w:pPr>
+      <w:r>
+        <w:rPr/>
+        <mc:AlternateContent>
+          <mc:Choice Requires="wps">
+            <w:drawing>
+              <wp:anchor behindDoc="0" distT="0" distB="0" distL="0" distR="0" simplePos="0" locked="0" layoutInCell="1" allowOverlap="1" relativeHeight="3">
+                <wp:simplePos x="0" y="0"/>
+                <wp:positionH relativeFrom="column">
+                  <wp:posOffset>72390</wp:posOffset>
+                </wp:positionH>
+                <wp:positionV relativeFrom="paragraph">
+                  <wp:posOffset>113665</wp:posOffset>
+                </wp:positionV>
+                <wp:extent cx="4065270" cy="9525"/>
+                <wp:effectExtent l="0" t="0" r="0" b="0"/>
+                <wp:wrapNone/>
+                <wp:docPr id="23" name="Shape2"/>
+                <a:graphic xmlns:a="http://schemas.openxmlformats.org/drawingml/2006/main">
+                  <a:graphicData uri="http://schemas.microsoft.com/office/word/2010/wordprocessingShape">
+                    <wps:wsp>
+                      <wps:cNvSpPr/>
+                      <wps:spPr>
+                        <a:xfrm flipV="1">
+                          <a:off x="0" y="0"/>
+                          <a:ext cx="4064760" cy="9000"/>
+                        </a:xfrm>
+                        <a:prstGeom prst="line">
+                          <a:avLst/>
+                        </a:prstGeom>
+                        <a:ln>
+                          <a:solidFill>
+                            <a:srgbClr val="3465a4"/>
+                          </a:solidFill>
+                        </a:ln>
+                      </wps:spPr>
+                      <wps:style>
+                        <a:lnRef idx="0"/>
+                        <a:fillRef idx="0"/>
+                        <a:effectRef idx="0"/>
+                        <a:fontRef idx="minor"/>
+                      </wps:style>
+                      <wps:bodyPr/>
+                    </wps:wsp>
+                  </a:graphicData>
+                </a:graphic>
+              </wp:anchor>
+            </w:drawing>
+          </mc:Choice>
+          <mc:Fallback>
+            <w:pict>
+              <v:line id="shape_0" from="5.7pt,8.6pt" to="325.7pt,9.25pt" ID="Shape2" stroked="t" style="position:absolute;flip:y">
+                <v:stroke color="#3465a4" joinstyle="round" endcap="flat"/>
+                <v:fill o:detectmouseclick="t" on="false"/>
+              </v:line>
+            </w:pict>
+          </mc:Fallback>
+        </mc:AlternateContent>
+      </w:r>
+    </w:p>
+    <w:p>
+      <w:pPr>
+        <w:pStyle w:val="Normal"/>
+        <w:rPr/>
+      </w:pPr>
+      <w:r>
+        <w:rPr/>
+        <w:tab/>
+        <w:tab/>
+        <w:t xml:space="preserve">10    20    30    </w:t>
+      </w:r>
+      <w:r>
+        <w:rPr/>
+        <w:t xml:space="preserve">40    50    60    70    80    90    </w:t>
+      </w:r>
+      <w:r>
+        <w:rPr/>
+        <w:t>CPU time(ms)</w:t>
+      </w:r>
+    </w:p>
+    <w:p>
+      <w:pPr>
+        <w:pStyle w:val="Normal"/>
+        <w:rPr/>
+      </w:pPr>
+      <w:r>
+        <w:rPr/>
+      </w:r>
+    </w:p>
+    <w:p>
+      <w:pPr>
+        <w:pStyle w:val="Normal"/>
+        <w:rPr/>
+      </w:pPr>
+      <w:r>
+        <mc:AlternateContent>
+          <mc:Choice Requires="wps">
+            <w:drawing>
+              <wp:anchor behindDoc="0" distT="0" distB="0" distL="0" distR="0" simplePos="0" locked="0" layoutInCell="1" allowOverlap="1" relativeHeight="6">
+                <wp:simplePos x="0" y="0"/>
+                <wp:positionH relativeFrom="column">
+                  <wp:posOffset>528320</wp:posOffset>
+                </wp:positionH>
+                <wp:positionV relativeFrom="paragraph">
+                  <wp:posOffset>35560</wp:posOffset>
+                </wp:positionV>
+                <wp:extent cx="212090" cy="164465"/>
+                <wp:effectExtent l="0" t="0" r="0" b="0"/>
+                <wp:wrapNone/>
+                <wp:docPr id="24" name="Shape3"/>
+                <a:graphic xmlns:a="http://schemas.openxmlformats.org/drawingml/2006/main">
+                  <a:graphicData uri="http://schemas.microsoft.com/office/word/2010/wordprocessingShape">
+                    <wps:wsp>
+                      <wps:cNvSpPr/>
+                      <wps:spPr>
+                        <a:xfrm>
+                          <a:off x="0" y="0"/>
+                          <a:ext cx="211320" cy="163800"/>
+                        </a:xfrm>
+                        <a:prstGeom prst="rect">
+                          <a:avLst/>
+                        </a:prstGeom>
+                        <a:solidFill>
+                          <a:srgbClr val="0000ff"/>
+                        </a:solidFill>
+                        <a:ln>
+                          <a:solidFill>
+                            <a:srgbClr val="3465a4"/>
+                          </a:solidFill>
+                        </a:ln>
+                      </wps:spPr>
+                      <wps:style>
+                        <a:lnRef idx="0"/>
+                        <a:fillRef idx="0"/>
+                        <a:effectRef idx="0"/>
+                        <a:fontRef idx="minor"/>
+                      </wps:style>
+                      <wps:bodyPr/>
+                    </wps:wsp>
+                  </a:graphicData>
+                </a:graphic>
+              </wp:anchor>
+            </w:drawing>
+          </mc:Choice>
+          <mc:Fallback>
+            <w:pict>
+              <v:rect id="shape_0" ID="Shape3" fillcolor="blue" stroked="t" style="position:absolute;margin-left:41.6pt;margin-top:2.8pt;width:16.6pt;height:12.85pt">
+                <w10:wrap type="none"/>
+                <v:fill o:detectmouseclick="t" color2="yellow"/>
+                <v:stroke color="#3465a4" joinstyle="round" endcap="flat"/>
+              </v:rect>
+            </w:pict>
+          </mc:Fallback>
+        </mc:AlternateContent>
+      </w:r>
+      <w:r>
+        <w:rPr/>
+        <w:tab/>
+        <w:tab/>
+        <w:tab/>
+      </w:r>
+      <w:r>
+        <w:rPr/>
+        <w:t>CPU Time</w:t>
+      </w:r>
+    </w:p>
+    <w:p>
+      <w:pPr>
+        <w:pStyle w:val="Normal"/>
+        <w:rPr/>
+      </w:pPr>
+      <w:r>
+        <mc:AlternateContent>
+          <mc:Choice Requires="wps">
+            <w:drawing>
+              <wp:anchor behindDoc="0" distT="0" distB="0" distL="0" distR="0" simplePos="0" locked="0" layoutInCell="1" allowOverlap="1" relativeHeight="7">
+                <wp:simplePos x="0" y="0"/>
+                <wp:positionH relativeFrom="column">
+                  <wp:posOffset>528320</wp:posOffset>
+                </wp:positionH>
+                <wp:positionV relativeFrom="paragraph">
+                  <wp:posOffset>26035</wp:posOffset>
+                </wp:positionV>
+                <wp:extent cx="212090" cy="164465"/>
+                <wp:effectExtent l="0" t="0" r="0" b="0"/>
+                <wp:wrapNone/>
+                <wp:docPr id="25" name="Shape3"/>
+                <a:graphic xmlns:a="http://schemas.openxmlformats.org/drawingml/2006/main">
+                  <a:graphicData uri="http://schemas.microsoft.com/office/word/2010/wordprocessingShape">
+                    <wps:wsp>
+                      <wps:cNvSpPr/>
+                      <wps:spPr>
+                        <a:xfrm>
+                          <a:off x="0" y="0"/>
+                          <a:ext cx="211320" cy="163800"/>
+                        </a:xfrm>
+                        <a:prstGeom prst="rect">
+                          <a:avLst/>
+                        </a:prstGeom>
+                        <a:solidFill>
+                          <a:srgbClr val="ff3333"/>
+                        </a:solidFill>
+                        <a:ln>
+                          <a:solidFill>
+                            <a:srgbClr val="3465a4"/>
+                          </a:solidFill>
+                        </a:ln>
+                      </wps:spPr>
+                      <wps:style>
+                        <a:lnRef idx="0"/>
+                        <a:fillRef idx="0"/>
+                        <a:effectRef idx="0"/>
+                        <a:fontRef idx="minor"/>
+                      </wps:style>
+                      <wps:bodyPr/>
+                    </wps:wsp>
+                  </a:graphicData>
+                </a:graphic>
+              </wp:anchor>
+            </w:drawing>
+          </mc:Choice>
+          <mc:Fallback>
+            <w:pict>
+              <v:rect id="shape_0" ID="Shape3" fillcolor="#ff3333" stroked="t" style="position:absolute;margin-left:41.6pt;margin-top:2.05pt;width:16.6pt;height:12.85pt">
+                <w10:wrap type="none"/>
+                <v:fill o:detectmouseclick="t" color2="#00cccc"/>
+                <v:stroke color="#3465a4" joinstyle="round" endcap="flat"/>
+              </v:rect>
+            </w:pict>
+          </mc:Fallback>
+        </mc:AlternateContent>
+      </w:r>
+      <w:r>
+        <w:rPr/>
+        <w:tab/>
+        <w:tab/>
+        <w:tab/>
+      </w:r>
+      <w:r>
+        <w:rPr/>
+        <w:t>IO1 Time</w:t>
+      </w:r>
+    </w:p>
+    <w:p>
+      <w:pPr>
+        <w:pStyle w:val="Normal"/>
+        <w:rPr/>
+      </w:pPr>
+      <w:r>
+        <mc:AlternateContent>
+          <mc:Choice Requires="wps">
+            <w:drawing>
+              <wp:anchor behindDoc="0" distT="0" distB="0" distL="0" distR="0" simplePos="0" locked="0" layoutInCell="1" allowOverlap="1" relativeHeight="8">
+                <wp:simplePos x="0" y="0"/>
+                <wp:positionH relativeFrom="column">
+                  <wp:posOffset>528320</wp:posOffset>
+                </wp:positionH>
+                <wp:positionV relativeFrom="paragraph">
+                  <wp:posOffset>26670</wp:posOffset>
+                </wp:positionV>
+                <wp:extent cx="222885" cy="164465"/>
+                <wp:effectExtent l="0" t="0" r="0" b="0"/>
+                <wp:wrapNone/>
+                <wp:docPr id="26" name="Shape3"/>
+                <a:graphic xmlns:a="http://schemas.openxmlformats.org/drawingml/2006/main">
+                  <a:graphicData uri="http://schemas.microsoft.com/office/word/2010/wordprocessingShape">
+                    <wps:wsp>
+                      <wps:cNvSpPr/>
+                      <wps:spPr>
+                        <a:xfrm>
+                          <a:off x="0" y="0"/>
+                          <a:ext cx="222120" cy="163800"/>
+                        </a:xfrm>
+                        <a:prstGeom prst="rect">
+                          <a:avLst/>
+                        </a:prstGeom>
+                        <a:solidFill>
+                          <a:srgbClr val="66ff66"/>
+                        </a:solidFill>
+                        <a:ln>
+                          <a:solidFill>
+                            <a:srgbClr val="3465a4"/>
+                          </a:solidFill>
+                        </a:ln>
+                      </wps:spPr>
+                      <wps:style>
+                        <a:lnRef idx="0"/>
+                        <a:fillRef idx="0"/>
+                        <a:effectRef idx="0"/>
+                        <a:fontRef idx="minor"/>
+                      </wps:style>
+                      <wps:bodyPr/>
+                    </wps:wsp>
+                  </a:graphicData>
+                </a:graphic>
+              </wp:anchor>
+            </w:drawing>
+          </mc:Choice>
+          <mc:Fallback>
+            <w:pict>
+              <v:rect id="shape_0" ID="Shape3" fillcolor="#66ff66" stroked="t" style="position:absolute;margin-left:41.6pt;margin-top:2.1pt;width:17.45pt;height:12.85pt">
+                <w10:wrap type="none"/>
+                <v:fill o:detectmouseclick="t" color2="#990099"/>
+                <v:stroke color="#3465a4" joinstyle="round" endcap="flat"/>
+              </v:rect>
+            </w:pict>
+          </mc:Fallback>
+        </mc:AlternateContent>
+      </w:r>
+      <w:r>
+        <w:rPr/>
+        <w:tab/>
+        <w:tab/>
+        <w:tab/>
+      </w:r>
+      <w:r>
+        <w:rPr/>
+        <w:t>IO2 Time</w:t>
+      </w:r>
+    </w:p>
+    <w:p>
+      <w:pPr>
+        <w:pStyle w:val="Normal"/>
+        <w:rPr/>
+      </w:pPr>
+      <w:r>
+        <mc:AlternateContent>
+          <mc:Choice Requires="wps">
+            <w:drawing>
+              <wp:anchor behindDoc="0" distT="0" distB="0" distL="0" distR="0" simplePos="0" locked="0" layoutInCell="1" allowOverlap="1" relativeHeight="16">
+                <wp:simplePos x="0" y="0"/>
+                <wp:positionH relativeFrom="column">
+                  <wp:posOffset>533400</wp:posOffset>
+                </wp:positionH>
+                <wp:positionV relativeFrom="paragraph">
+                  <wp:posOffset>37465</wp:posOffset>
+                </wp:positionV>
+                <wp:extent cx="227965" cy="164465"/>
+                <wp:effectExtent l="0" t="0" r="0" b="0"/>
+                <wp:wrapNone/>
+                <wp:docPr id="27" name="Shape3"/>
+                <a:graphic xmlns:a="http://schemas.openxmlformats.org/drawingml/2006/main">
+                  <a:graphicData uri="http://schemas.microsoft.com/office/word/2010/wordprocessingShape">
+                    <wps:wsp>
+                      <wps:cNvSpPr/>
+                      <wps:spPr>
+                        <a:xfrm>
+                          <a:off x="0" y="0"/>
+                          <a:ext cx="227160" cy="163800"/>
+                        </a:xfrm>
+                        <a:prstGeom prst="rect">
+                          <a:avLst/>
+                        </a:prstGeom>
+                        <a:solidFill>
+                          <a:srgbClr val="b2b2b2"/>
+                        </a:solidFill>
+                        <a:ln>
+                          <a:solidFill>
+                            <a:srgbClr val="3465a4"/>
+                          </a:solidFill>
+                        </a:ln>
+                      </wps:spPr>
+                      <wps:style>
+                        <a:lnRef idx="0"/>
+                        <a:fillRef idx="0"/>
+                        <a:effectRef idx="0"/>
+                        <a:fontRef idx="minor"/>
+                      </wps:style>
+                      <wps:bodyPr/>
+                    </wps:wsp>
+                  </a:graphicData>
+                </a:graphic>
+              </wp:anchor>
+            </w:drawing>
+          </mc:Choice>
+          <mc:Fallback>
+            <w:pict>
+              <v:rect id="shape_0" ID="Shape3" fillcolor="#b2b2b2" stroked="t" style="position:absolute;margin-left:42pt;margin-top:2.95pt;width:17.85pt;height:12.85pt">
+                <w10:wrap type="none"/>
+                <v:fill o:detectmouseclick="t" color2="#4d4d4d"/>
+                <v:stroke color="#3465a4" joinstyle="round" endcap="flat"/>
+              </v:rect>
+            </w:pict>
+          </mc:Fallback>
+        </mc:AlternateContent>
+      </w:r>
+      <w:r>
+        <w:rPr/>
+        <w:tab/>
+        <w:tab/>
+        <w:tab/>
+      </w:r>
+      <w:r>
+        <w:rPr/>
+        <w:t>Wait</w:t>
       </w:r>
     </w:p>
     <w:sectPr>

</xml_diff>